<commit_message>
Updated documentation with design diagrams, board layout, and results.
</commit_message>
<xml_diff>
--- a/Project3/Project 3.docx
+++ b/Project3/Project 3.docx
@@ -230,7 +230,23 @@
           <w:sz w:val="24"/>
           <w:szCs w:val="24"/>
         </w:rPr>
-        <w:t>EN.605.715.81.FA19 - Software Development for Real-Time Systems</w:t>
+        <w:t>EN.605.715.</w:t>
+      </w:r>
+      <w:proofErr w:type="gramStart"/>
+      <w:r>
+        <w:rPr>
+          <w:sz w:val="24"/>
+          <w:szCs w:val="24"/>
+        </w:rPr>
+        <w:t>81.FA</w:t>
+      </w:r>
+      <w:proofErr w:type="gramEnd"/>
+      <w:r>
+        <w:rPr>
+          <w:sz w:val="24"/>
+          <w:szCs w:val="24"/>
+        </w:rPr>
+        <w:t>19 - Software Development for Real-Time Systems</w:t>
       </w:r>
     </w:p>
     <w:p>
@@ -363,7 +379,7 @@
             </w:rPr>
             <w:fldChar w:fldCharType="separate"/>
           </w:r>
-          <w:hyperlink w:anchor="_Toc20251111" w:history="1">
+          <w:hyperlink w:anchor="_Toc20664791" w:history="1">
             <w:r>
               <w:rPr>
                 <w:rStyle w:val="Hyperlink"/>
@@ -390,7 +406,7 @@
                 <w:noProof/>
                 <w:webHidden/>
               </w:rPr>
-              <w:instrText xml:space="preserve"> PAGEREF _Toc20251111 \h </w:instrText>
+              <w:instrText xml:space="preserve"> PAGEREF _Toc20664791 \h </w:instrText>
             </w:r>
             <w:r>
               <w:rPr>
@@ -432,7 +448,7 @@
               <w:noProof/>
             </w:rPr>
           </w:pPr>
-          <w:hyperlink w:anchor="_Toc20251112" w:history="1">
+          <w:hyperlink w:anchor="_Toc20664792" w:history="1">
             <w:r>
               <w:rPr>
                 <w:rStyle w:val="Hyperlink"/>
@@ -459,7 +475,7 @@
                 <w:noProof/>
                 <w:webHidden/>
               </w:rPr>
-              <w:instrText xml:space="preserve"> PAGEREF _Toc20251112 \h </w:instrText>
+              <w:instrText xml:space="preserve"> PAGEREF _Toc20664792 \h </w:instrText>
             </w:r>
             <w:r>
               <w:rPr>
@@ -501,7 +517,7 @@
               <w:noProof/>
             </w:rPr>
           </w:pPr>
-          <w:hyperlink w:anchor="_Toc20251113" w:history="1">
+          <w:hyperlink w:anchor="_Toc20664793" w:history="1">
             <w:r>
               <w:rPr>
                 <w:rStyle w:val="Hyperlink"/>
@@ -528,7 +544,7 @@
                 <w:noProof/>
                 <w:webHidden/>
               </w:rPr>
-              <w:instrText xml:space="preserve"> PAGEREF _Toc20251113 \h </w:instrText>
+              <w:instrText xml:space="preserve"> PAGEREF _Toc20664793 \h </w:instrText>
             </w:r>
             <w:r>
               <w:rPr>
@@ -570,7 +586,7 @@
               <w:noProof/>
             </w:rPr>
           </w:pPr>
-          <w:hyperlink w:anchor="_Toc20251114" w:history="1">
+          <w:hyperlink w:anchor="_Toc20664794" w:history="1">
             <w:r>
               <w:rPr>
                 <w:rStyle w:val="Hyperlink"/>
@@ -597,7 +613,7 @@
                 <w:noProof/>
                 <w:webHidden/>
               </w:rPr>
-              <w:instrText xml:space="preserve"> PAGEREF _Toc20251114 \h </w:instrText>
+              <w:instrText xml:space="preserve"> PAGEREF _Toc20664794 \h </w:instrText>
             </w:r>
             <w:r>
               <w:rPr>
@@ -639,7 +655,7 @@
               <w:noProof/>
             </w:rPr>
           </w:pPr>
-          <w:hyperlink w:anchor="_Toc20251115" w:history="1">
+          <w:hyperlink w:anchor="_Toc20664795" w:history="1">
             <w:r>
               <w:rPr>
                 <w:rStyle w:val="Hyperlink"/>
@@ -666,7 +682,7 @@
                 <w:noProof/>
                 <w:webHidden/>
               </w:rPr>
-              <w:instrText xml:space="preserve"> PAGEREF _Toc20251115 \h </w:instrText>
+              <w:instrText xml:space="preserve"> PAGEREF _Toc20664795 \h </w:instrText>
             </w:r>
             <w:r>
               <w:rPr>
@@ -708,13 +724,13 @@
               <w:noProof/>
             </w:rPr>
           </w:pPr>
-          <w:hyperlink w:anchor="_Toc20251116" w:history="1">
+          <w:hyperlink w:anchor="_Toc20664796" w:history="1">
             <w:r>
               <w:rPr>
                 <w:rStyle w:val="Hyperlink"/>
                 <w:noProof/>
               </w:rPr>
-              <w:t>TBD</w:t>
+              <w:t>Results</w:t>
             </w:r>
             <w:r>
               <w:rPr>
@@ -735,7 +751,7 @@
                 <w:noProof/>
                 <w:webHidden/>
               </w:rPr>
-              <w:instrText xml:space="preserve"> PAGEREF _Toc20251116 \h </w:instrText>
+              <w:instrText xml:space="preserve"> PAGEREF _Toc20664796 \h </w:instrText>
             </w:r>
             <w:r>
               <w:rPr>
@@ -777,7 +793,7 @@
               <w:noProof/>
             </w:rPr>
           </w:pPr>
-          <w:hyperlink w:anchor="_Toc20251117" w:history="1">
+          <w:hyperlink w:anchor="_Toc20664797" w:history="1">
             <w:r>
               <w:rPr>
                 <w:rStyle w:val="Hyperlink"/>
@@ -804,7 +820,7 @@
                 <w:noProof/>
                 <w:webHidden/>
               </w:rPr>
-              <w:instrText xml:space="preserve"> PAGEREF _Toc20251117 \h </w:instrText>
+              <w:instrText xml:space="preserve"> PAGEREF _Toc20664797 \h </w:instrText>
             </w:r>
             <w:r>
               <w:rPr>
@@ -868,7 +884,7 @@
       <w:pPr>
         <w:pStyle w:val="Heading1"/>
       </w:pPr>
-      <w:bookmarkStart w:id="0" w:name="_Toc20251111"/>
+      <w:bookmarkStart w:id="0" w:name="_Toc20664791"/>
       <w:r>
         <w:lastRenderedPageBreak/>
         <w:t xml:space="preserve">Derived </w:t>
@@ -967,8 +983,6 @@
         </w:rPr>
         <w:t xml:space="preserve">’s RPMs </w:t>
       </w:r>
-      <w:bookmarkStart w:id="1" w:name="_GoBack"/>
-      <w:bookmarkEnd w:id="1"/>
       <w:r>
         <w:rPr>
           <w:sz w:val="24"/>
@@ -1049,7 +1063,7 @@
           <w:sz w:val="24"/>
           <w:szCs w:val="24"/>
         </w:rPr>
-        <w:t xml:space="preserve">The system shall transmit the recorded time and propeller RPMs </w:t>
+        <w:t xml:space="preserve">The system shall transmit the propeller RPMs </w:t>
       </w:r>
       <w:r>
         <w:rPr>
@@ -1083,35 +1097,45 @@
           <w:sz w:val="24"/>
           <w:szCs w:val="24"/>
         </w:rPr>
-        <w:t xml:space="preserve">The system shall transmit the recoded time and </w:t>
-      </w:r>
-      <w:r>
-        <w:rPr>
-          <w:sz w:val="24"/>
-          <w:szCs w:val="24"/>
-        </w:rPr>
-        <w:t>RPMs</w:t>
-      </w:r>
-      <w:r>
-        <w:rPr>
-          <w:sz w:val="24"/>
-          <w:szCs w:val="24"/>
-        </w:rPr>
-        <w:t xml:space="preserve"> as comma separated values.</w:t>
-      </w:r>
-    </w:p>
-    <w:p>
-      <w:pPr>
-        <w:pStyle w:val="ListParagraph"/>
-        <w:numPr>
-          <w:ilvl w:val="0"/>
-          <w:numId w:val="3"/>
-        </w:numPr>
-        <w:rPr>
-          <w:sz w:val="24"/>
-          <w:szCs w:val="24"/>
-        </w:rPr>
-      </w:pPr>
+        <w:t xml:space="preserve">The system shall utilize a DC motor and </w:t>
+      </w:r>
+      <w:r>
+        <w:rPr>
+          <w:sz w:val="24"/>
+          <w:szCs w:val="24"/>
+        </w:rPr>
+        <w:t>the system shall be</w:t>
+      </w:r>
+      <w:r>
+        <w:rPr>
+          <w:sz w:val="24"/>
+          <w:szCs w:val="24"/>
+        </w:rPr>
+        <w:t xml:space="preserve"> capable of changing </w:t>
+      </w:r>
+      <w:r>
+        <w:rPr>
+          <w:sz w:val="24"/>
+          <w:szCs w:val="24"/>
+        </w:rPr>
+        <w:t>the DC motor’s</w:t>
+      </w:r>
+      <w:r>
+        <w:rPr>
+          <w:sz w:val="24"/>
+          <w:szCs w:val="24"/>
+        </w:rPr>
+        <w:t xml:space="preserve"> RPM over tim</w:t>
+      </w:r>
+      <w:bookmarkStart w:id="1" w:name="_GoBack"/>
+      <w:bookmarkEnd w:id="1"/>
+      <w:r>
+        <w:rPr>
+          <w:sz w:val="24"/>
+          <w:szCs w:val="24"/>
+        </w:rPr>
+        <w:t>e.</w:t>
+      </w:r>
       <w:r>
         <w:rPr>
           <w:sz w:val="24"/>
@@ -1124,7 +1148,7 @@
       <w:pPr>
         <w:pStyle w:val="Heading1"/>
       </w:pPr>
-      <w:bookmarkStart w:id="2" w:name="_Toc20251112"/>
+      <w:bookmarkStart w:id="2" w:name="_Toc20664792"/>
       <w:r>
         <w:lastRenderedPageBreak/>
         <w:t>Hardware Design</w:t>
@@ -1164,14 +1188,107 @@
           <w:sz w:val="24"/>
           <w:szCs w:val="24"/>
         </w:rPr>
-        <w:t>TBD</w:t>
-      </w:r>
-      <w:r>
-        <w:rPr>
-          <w:sz w:val="24"/>
-          <w:szCs w:val="24"/>
-        </w:rPr>
-        <w:t>:</w:t>
+        <w:t xml:space="preserve">calculate the rotations per minute of a motor using an IR emitter and detector pair. The IR signal is </w:t>
+      </w:r>
+      <w:r>
+        <w:rPr>
+          <w:sz w:val="24"/>
+          <w:szCs w:val="24"/>
+        </w:rPr>
+        <w:t>blocked</w:t>
+      </w:r>
+      <w:r>
+        <w:rPr>
+          <w:sz w:val="24"/>
+          <w:szCs w:val="24"/>
+        </w:rPr>
+        <w:t xml:space="preserve"> by a propeller attached to a DC motor, </w:t>
+      </w:r>
+      <w:r>
+        <w:rPr>
+          <w:sz w:val="24"/>
+          <w:szCs w:val="24"/>
+        </w:rPr>
+        <w:t>and an ISR is triggered on a falling edge when this happens due to the pull-up resistor.</w:t>
+      </w:r>
+      <w:r>
+        <w:rPr>
+          <w:sz w:val="24"/>
+          <w:szCs w:val="24"/>
+        </w:rPr>
+        <w:t xml:space="preserve"> The </w:t>
+      </w:r>
+      <w:proofErr w:type="spellStart"/>
+      <w:r>
+        <w:rPr>
+          <w:sz w:val="24"/>
+          <w:szCs w:val="24"/>
+        </w:rPr>
+        <w:t>M</w:t>
+      </w:r>
+      <w:r>
+        <w:rPr>
+          <w:sz w:val="24"/>
+          <w:szCs w:val="24"/>
+        </w:rPr>
+        <w:t>osfet</w:t>
+      </w:r>
+      <w:proofErr w:type="spellEnd"/>
+      <w:r>
+        <w:rPr>
+          <w:sz w:val="24"/>
+          <w:szCs w:val="24"/>
+        </w:rPr>
+        <w:t xml:space="preserve"> transistor</w:t>
+      </w:r>
+      <w:r>
+        <w:rPr>
+          <w:sz w:val="24"/>
+          <w:szCs w:val="24"/>
+        </w:rPr>
+        <w:t xml:space="preserve"> closes the DC motor’s circuit whenever the digital pin </w:t>
+      </w:r>
+      <w:r>
+        <w:rPr>
+          <w:sz w:val="24"/>
+          <w:szCs w:val="24"/>
+        </w:rPr>
+        <w:t>goes high</w:t>
+      </w:r>
+      <w:r>
+        <w:rPr>
+          <w:sz w:val="24"/>
+          <w:szCs w:val="24"/>
+        </w:rPr>
+        <w:t xml:space="preserve">, thus powering the DC motor. </w:t>
+      </w:r>
+      <w:r>
+        <w:rPr>
+          <w:sz w:val="24"/>
+          <w:szCs w:val="24"/>
+        </w:rPr>
+        <w:t xml:space="preserve">The DC motor’s speed is </w:t>
+      </w:r>
+      <w:r>
+        <w:rPr>
+          <w:sz w:val="24"/>
+          <w:szCs w:val="24"/>
+        </w:rPr>
+        <w:t>controlled using pulse width modulation (PWM)</w:t>
+      </w:r>
+      <w:r>
+        <w:rPr>
+          <w:sz w:val="24"/>
+          <w:szCs w:val="24"/>
+        </w:rPr>
+        <w:t>, and the PWM value is controlled by a potentiometer.</w:t>
+      </w:r>
+      <w:r>
+        <w:rPr>
+          <w:sz w:val="24"/>
+          <w:szCs w:val="24"/>
+        </w:rPr>
+        <w:t xml:space="preserve"> The potentiometer’s value is read by an analog pin (10 bits) and mapped to the PWM range (8 bits).</w:t>
       </w:r>
     </w:p>
     <w:p>
@@ -1190,6 +1307,42 @@
           <w:szCs w:val="24"/>
         </w:rPr>
       </w:pPr>
+      <w:r>
+        <w:object w:dxaOrig="15766" w:dyaOrig="9196" w14:anchorId="1E3659D1">
+          <v:shapetype id="_x0000_t75" coordsize="21600,21600" o:spt="75" o:preferrelative="t" path="m@4@5l@4@11@9@11@9@5xe" filled="f" stroked="f">
+            <v:stroke joinstyle="miter"/>
+            <v:formulas>
+              <v:f eqn="if lineDrawn pixelLineWidth 0"/>
+              <v:f eqn="sum @0 1 0"/>
+              <v:f eqn="sum 0 0 @1"/>
+              <v:f eqn="prod @2 1 2"/>
+              <v:f eqn="prod @3 21600 pixelWidth"/>
+              <v:f eqn="prod @3 21600 pixelHeight"/>
+              <v:f eqn="sum @0 0 1"/>
+              <v:f eqn="prod @6 1 2"/>
+              <v:f eqn="prod @7 21600 pixelWidth"/>
+              <v:f eqn="sum @8 21600 0"/>
+              <v:f eqn="prod @7 21600 pixelHeight"/>
+              <v:f eqn="sum @10 21600 0"/>
+            </v:formulas>
+            <v:path o:extrusionok="f" gradientshapeok="t" o:connecttype="rect"/>
+            <o:lock v:ext="edit" aspectratio="t"/>
+          </v:shapetype>
+          <v:shape id="_x0000_i1032" type="#_x0000_t75" style="width:540pt;height:315pt" o:ole="">
+            <v:imagedata r:id="rId6" o:title=""/>
+          </v:shape>
+          <o:OLEObject Type="Embed" ProgID="Visio.Drawing.15" ShapeID="_x0000_i1032" DrawAspect="Content" ObjectID="_1631277598" r:id="rId7"/>
+        </w:object>
+      </w:r>
+    </w:p>
+    <w:p>
+      <w:pPr>
+        <w:jc w:val="center"/>
+        <w:rPr>
+          <w:sz w:val="24"/>
+          <w:szCs w:val="24"/>
+        </w:rPr>
+      </w:pPr>
     </w:p>
     <w:p>
       <w:r>
@@ -1200,7 +1353,7 @@
       <w:pPr>
         <w:pStyle w:val="Heading1"/>
       </w:pPr>
-      <w:bookmarkStart w:id="3" w:name="_Toc20251113"/>
+      <w:bookmarkStart w:id="3" w:name="_Toc20664793"/>
       <w:r>
         <w:lastRenderedPageBreak/>
         <w:t>Board Layout</w:t>
@@ -1238,11 +1391,60 @@
       </w:pPr>
     </w:p>
     <w:p>
-      <w:pPr>
-        <w:jc w:val="center"/>
-      </w:pPr>
-    </w:p>
-    <w:p/>
+      <w:r>
+        <w:rPr>
+          <w:noProof/>
+        </w:rPr>
+        <w:drawing>
+          <wp:inline distT="0" distB="0" distL="0" distR="0" wp14:anchorId="621D8E5D" wp14:editId="272BD6A0">
+            <wp:extent cx="6858000" cy="5143500"/>
+            <wp:effectExtent l="0" t="0" r="0" b="5080"/>
+            <wp:docPr id="1" name="Picture 1"/>
+            <wp:cNvGraphicFramePr>
+              <a:graphicFrameLocks xmlns:a="http://schemas.openxmlformats.org/drawingml/2006/main" noChangeAspect="1"/>
+            </wp:cNvGraphicFramePr>
+            <a:graphic xmlns:a="http://schemas.openxmlformats.org/drawingml/2006/main">
+              <a:graphicData uri="http://schemas.openxmlformats.org/drawingml/2006/picture">
+                <pic:pic xmlns:pic="http://schemas.openxmlformats.org/drawingml/2006/picture">
+                  <pic:nvPicPr>
+                    <pic:cNvPr id="0" name="Picture 10"/>
+                    <pic:cNvPicPr>
+                      <a:picLocks noChangeAspect="1" noChangeArrowheads="1"/>
+                    </pic:cNvPicPr>
+                  </pic:nvPicPr>
+                  <pic:blipFill>
+                    <a:blip r:embed="rId8" cstate="print">
+                      <a:extLst>
+                        <a:ext uri="{28A0092B-C50C-407E-A947-70E740481C1C}">
+                          <a14:useLocalDpi xmlns:a14="http://schemas.microsoft.com/office/drawing/2010/main" val="0"/>
+                        </a:ext>
+                      </a:extLst>
+                    </a:blip>
+                    <a:srcRect/>
+                    <a:stretch>
+                      <a:fillRect/>
+                    </a:stretch>
+                  </pic:blipFill>
+                  <pic:spPr bwMode="auto">
+                    <a:xfrm>
+                      <a:off x="0" y="0"/>
+                      <a:ext cx="6858000" cy="5143500"/>
+                    </a:xfrm>
+                    <a:prstGeom prst="rect">
+                      <a:avLst/>
+                    </a:prstGeom>
+                    <a:noFill/>
+                    <a:ln>
+                      <a:noFill/>
+                    </a:ln>
+                  </pic:spPr>
+                </pic:pic>
+              </a:graphicData>
+            </a:graphic>
+          </wp:inline>
+        </w:drawing>
+      </w:r>
+    </w:p>
     <w:p>
       <w:r>
         <w:br w:type="page"/>
@@ -1252,7 +1454,7 @@
       <w:pPr>
         <w:pStyle w:val="Heading1"/>
       </w:pPr>
-      <w:bookmarkStart w:id="4" w:name="_Toc20251114"/>
+      <w:bookmarkStart w:id="4" w:name="_Toc20664794"/>
       <w:r>
         <w:lastRenderedPageBreak/>
         <w:t xml:space="preserve">Software </w:t>
@@ -1266,7 +1468,7 @@
       <w:pPr>
         <w:pStyle w:val="Heading2"/>
       </w:pPr>
-      <w:bookmarkStart w:id="5" w:name="_Toc20251115"/>
+      <w:bookmarkStart w:id="5" w:name="_Toc20664795"/>
       <w:r>
         <w:t>Sequence Diagrams</w:t>
       </w:r>
@@ -1274,10 +1476,10 @@
     </w:p>
     <w:p>
       <w:r>
-        <w:t xml:space="preserve">The following diagram is a sequence diagram of the program that </w:t>
-      </w:r>
-      <w:r>
-        <w:t>TBD</w:t>
+        <w:t xml:space="preserve">The following diagram is a sequence diagram of the </w:t>
+      </w:r>
+      <w:r>
+        <w:t>program that calculates the rotations per minute of a motor and outputs the RPM value over Serial (USB) to a host machine</w:t>
       </w:r>
       <w:r>
         <w:t>:</w:t>
@@ -1287,10 +1489,6 @@
     <w:p>
       <w:pPr>
         <w:jc w:val="center"/>
-      </w:pPr>
-    </w:p>
-    <w:p>
-      <w:pPr>
         <w:rPr>
           <w:rFonts w:asciiTheme="majorHAnsi" w:eastAsiaTheme="majorEastAsia" w:hAnsiTheme="majorHAnsi" w:cstheme="majorBidi"/>
           <w:color w:val="2F5496" w:themeColor="accent1" w:themeShade="BF"/>
@@ -1299,6 +1497,14 @@
         </w:rPr>
       </w:pPr>
       <w:r>
+        <w:object w:dxaOrig="7456" w:dyaOrig="9811" w14:anchorId="747BE5A1">
+          <v:shape id="_x0000_i1036" type="#_x0000_t75" style="width:445.5pt;height:586.5pt" o:ole="">
+            <v:imagedata r:id="rId9" o:title=""/>
+          </v:shape>
+          <o:OLEObject Type="Embed" ProgID="Visio.Drawing.15" ShapeID="_x0000_i1036" DrawAspect="Content" ObjectID="_1631277599" r:id="rId10"/>
+        </w:object>
+      </w:r>
+      <w:r>
         <w:br w:type="page"/>
       </w:r>
     </w:p>
@@ -1306,19 +1512,91 @@
       <w:pPr>
         <w:pStyle w:val="Heading1"/>
       </w:pPr>
-      <w:bookmarkStart w:id="6" w:name="_Toc20251116"/>
+      <w:bookmarkStart w:id="6" w:name="_Toc20664796"/>
       <w:r>
         <w:lastRenderedPageBreak/>
-        <w:t>TBD</w:t>
+        <w:t>Results</w:t>
       </w:r>
       <w:bookmarkEnd w:id="6"/>
     </w:p>
+    <w:p>
+      <w:r>
+        <w:t>The following plot was generated from the RPM values output from the Arduino to the host machine over Serial (USB) during the video demonstration. The DC motor speed was increased from 0 to full speed</w:t>
+      </w:r>
+      <w:r>
+        <w:t xml:space="preserve"> in several steps</w:t>
+      </w:r>
+      <w:r>
+        <w:t xml:space="preserve">, and then </w:t>
+      </w:r>
+      <w:r>
+        <w:t>the DC motor speed was continuously decreased</w:t>
+      </w:r>
+      <w:r>
+        <w:t xml:space="preserve"> back down to 0.</w:t>
+      </w:r>
+    </w:p>
     <w:p/>
     <w:p>
       <w:pPr>
         <w:jc w:val="center"/>
       </w:pPr>
       <w:r>
+        <w:rPr>
+          <w:noProof/>
+        </w:rPr>
+        <w:drawing>
+          <wp:inline distT="0" distB="0" distL="0" distR="0" wp14:anchorId="7740A967" wp14:editId="3F72A4F7">
+            <wp:extent cx="6845359" cy="4114800"/>
+            <wp:effectExtent l="0" t="0" r="0" b="0"/>
+            <wp:docPr id="3" name="Picture 3"/>
+            <wp:cNvGraphicFramePr>
+              <a:graphicFrameLocks xmlns:a="http://schemas.openxmlformats.org/drawingml/2006/main" noChangeAspect="1"/>
+            </wp:cNvGraphicFramePr>
+            <a:graphic xmlns:a="http://schemas.openxmlformats.org/drawingml/2006/main">
+              <a:graphicData uri="http://schemas.openxmlformats.org/drawingml/2006/picture">
+                <pic:pic xmlns:pic="http://schemas.openxmlformats.org/drawingml/2006/picture">
+                  <pic:nvPicPr>
+                    <pic:cNvPr id="0" name="Picture 2"/>
+                    <pic:cNvPicPr>
+                      <a:picLocks noChangeAspect="1" noChangeArrowheads="1"/>
+                    </pic:cNvPicPr>
+                  </pic:nvPicPr>
+                  <pic:blipFill>
+                    <a:blip r:embed="rId11">
+                      <a:extLst>
+                        <a:ext uri="{28A0092B-C50C-407E-A947-70E740481C1C}">
+                          <a14:useLocalDpi xmlns:a14="http://schemas.microsoft.com/office/drawing/2010/main" val="0"/>
+                        </a:ext>
+                      </a:extLst>
+                    </a:blip>
+                    <a:srcRect/>
+                    <a:stretch>
+                      <a:fillRect/>
+                    </a:stretch>
+                  </pic:blipFill>
+                  <pic:spPr bwMode="auto">
+                    <a:xfrm>
+                      <a:off x="0" y="0"/>
+                      <a:ext cx="6901700" cy="4148667"/>
+                    </a:xfrm>
+                    <a:prstGeom prst="rect">
+                      <a:avLst/>
+                    </a:prstGeom>
+                    <a:noFill/>
+                  </pic:spPr>
+                </pic:pic>
+              </a:graphicData>
+            </a:graphic>
+          </wp:inline>
+        </w:drawing>
+      </w:r>
+    </w:p>
+    <w:p>
+      <w:pPr>
+        <w:jc w:val="center"/>
+      </w:pPr>
+      <w:r>
         <w:br w:type="page"/>
       </w:r>
     </w:p>
@@ -1326,7 +1604,7 @@
       <w:pPr>
         <w:pStyle w:val="Heading1"/>
       </w:pPr>
-      <w:bookmarkStart w:id="7" w:name="_Toc20251117"/>
+      <w:bookmarkStart w:id="7" w:name="_Toc20664797"/>
       <w:r>
         <w:lastRenderedPageBreak/>
         <w:t>Video Demonstration</w:t>
@@ -1339,10 +1617,26 @@
       </w:r>
     </w:p>
     <w:p>
-      <w:r>
-        <w:t>TBD</w:t>
-      </w:r>
-    </w:p>
+      <w:hyperlink r:id="rId12" w:history="1">
+        <w:r>
+          <w:rPr>
+            <w:rStyle w:val="Hyperlink"/>
+          </w:rPr>
+          <w:t>https://www.youtube.com/watch?v=YIQ1LjnNjT0&amp;t=6s</w:t>
+        </w:r>
+      </w:hyperlink>
+    </w:p>
+    <w:p>
+      <w:hyperlink r:id="rId13" w:history="1">
+        <w:r>
+          <w:rPr>
+            <w:rStyle w:val="Hyperlink"/>
+          </w:rPr>
+          <w:t>https://www.dropbox.com/s/qwcri81rh4t5gks/Miles_Gapcynski_EN_605_715_81_Project_3.mp4?dl=0</w:t>
+        </w:r>
+      </w:hyperlink>
+    </w:p>
+    <w:p/>
     <w:sectPr>
       <w:pgSz w:w="12240" w:h="15840"/>
       <w:pgMar w:top="720" w:right="720" w:bottom="720" w:left="720" w:header="720" w:footer="720" w:gutter="0"/>
@@ -2913,7 +3207,7 @@
 </file>
 
 <file path=customXml/itemProps1.xml><?xml version="1.0" encoding="utf-8"?>
-<ds:datastoreItem xmlns:ds="http://schemas.openxmlformats.org/officeDocument/2006/customXml" ds:itemID="{491CDDCB-6C22-42E9-879A-34EE31534FAE}">
+<ds:datastoreItem xmlns:ds="http://schemas.openxmlformats.org/officeDocument/2006/customXml" ds:itemID="{6E6D7E33-BB03-4220-80D8-49E92B1F7C69}">
   <ds:schemaRefs>
     <ds:schemaRef ds:uri="http://schemas.openxmlformats.org/officeDocument/2006/bibliography"/>
   </ds:schemaRefs>

</xml_diff>

<commit_message>
Updated project 3 document. Added project 5 code and assignment documentation.
</commit_message>
<xml_diff>
--- a/Project3/Project 3.docx
+++ b/Project3/Project 3.docx
@@ -126,8 +126,10 @@
           <w:sz w:val="24"/>
           <w:szCs w:val="24"/>
         </w:rPr>
-        <w:t>Serial Transmit of Temperature</w:t>
-      </w:r>
+        <w:t>Measurement and Transmission of Propeller Speed</w:t>
+      </w:r>
+      <w:bookmarkStart w:id="0" w:name="_GoBack"/>
+      <w:bookmarkEnd w:id="0"/>
     </w:p>
     <w:p>
       <w:pPr>
@@ -230,23 +232,7 @@
           <w:sz w:val="24"/>
           <w:szCs w:val="24"/>
         </w:rPr>
-        <w:t>EN.605.715.</w:t>
-      </w:r>
-      <w:proofErr w:type="gramStart"/>
-      <w:r>
-        <w:rPr>
-          <w:sz w:val="24"/>
-          <w:szCs w:val="24"/>
-        </w:rPr>
-        <w:t>81.FA</w:t>
-      </w:r>
-      <w:proofErr w:type="gramEnd"/>
-      <w:r>
-        <w:rPr>
-          <w:sz w:val="24"/>
-          <w:szCs w:val="24"/>
-        </w:rPr>
-        <w:t>19 - Software Development for Real-Time Systems</w:t>
+        <w:t>EN.605.715.81.FA19 - Software Development for Real-Time Systems</w:t>
       </w:r>
     </w:p>
     <w:p>
@@ -884,7 +870,7 @@
       <w:pPr>
         <w:pStyle w:val="Heading1"/>
       </w:pPr>
-      <w:bookmarkStart w:id="0" w:name="_Toc20664791"/>
+      <w:bookmarkStart w:id="1" w:name="_Toc20664791"/>
       <w:r>
         <w:lastRenderedPageBreak/>
         <w:t xml:space="preserve">Derived </w:t>
@@ -892,7 +878,7 @@
       <w:r>
         <w:t>Requirements</w:t>
       </w:r>
-      <w:bookmarkEnd w:id="0"/>
+      <w:bookmarkEnd w:id="1"/>
     </w:p>
     <w:p>
       <w:pPr>
@@ -1125,16 +1111,7 @@
           <w:sz w:val="24"/>
           <w:szCs w:val="24"/>
         </w:rPr>
-        <w:t xml:space="preserve"> RPM over tim</w:t>
-      </w:r>
-      <w:bookmarkStart w:id="1" w:name="_GoBack"/>
-      <w:bookmarkEnd w:id="1"/>
-      <w:r>
-        <w:rPr>
-          <w:sz w:val="24"/>
-          <w:szCs w:val="24"/>
-        </w:rPr>
-        <w:t>e.</w:t>
+        <w:t xml:space="preserve"> RPM over time.</w:t>
       </w:r>
       <w:r>
         <w:rPr>
@@ -1218,7 +1195,6 @@
         </w:rPr>
         <w:t xml:space="preserve"> The </w:t>
       </w:r>
-      <w:proofErr w:type="spellStart"/>
       <w:r>
         <w:rPr>
           <w:sz w:val="24"/>
@@ -1233,7 +1209,6 @@
         </w:rPr>
         <w:t>osfet</w:t>
       </w:r>
-      <w:proofErr w:type="spellEnd"/>
       <w:r>
         <w:rPr>
           <w:sz w:val="24"/>
@@ -1260,14 +1235,7 @@
           <w:sz w:val="24"/>
           <w:szCs w:val="24"/>
         </w:rPr>
-        <w:t xml:space="preserve">, thus powering the DC motor. </w:t>
-      </w:r>
-      <w:r>
-        <w:rPr>
-          <w:sz w:val="24"/>
-          <w:szCs w:val="24"/>
-        </w:rPr>
-        <w:t xml:space="preserve">The DC motor’s speed is </w:t>
+        <w:t xml:space="preserve">, thus powering the DC motor. The DC motor’s speed is </w:t>
       </w:r>
       <w:r>
         <w:rPr>
@@ -1328,10 +1296,10 @@
             <v:path o:extrusionok="f" gradientshapeok="t" o:connecttype="rect"/>
             <o:lock v:ext="edit" aspectratio="t"/>
           </v:shapetype>
-          <v:shape id="_x0000_i1032" type="#_x0000_t75" style="width:540pt;height:315pt" o:ole="">
+          <v:shape id="_x0000_i1025" type="#_x0000_t75" style="width:540pt;height:315pt" o:ole="">
             <v:imagedata r:id="rId6" o:title=""/>
           </v:shape>
-          <o:OLEObject Type="Embed" ProgID="Visio.Drawing.15" ShapeID="_x0000_i1032" DrawAspect="Content" ObjectID="_1631277598" r:id="rId7"/>
+          <o:OLEObject Type="Embed" ProgID="Visio.Drawing.15" ShapeID="_x0000_i1025" DrawAspect="Content" ObjectID="_1632157776" r:id="rId7"/>
         </w:object>
       </w:r>
     </w:p>
@@ -1498,10 +1466,10 @@
       </w:pPr>
       <w:r>
         <w:object w:dxaOrig="7456" w:dyaOrig="9811" w14:anchorId="747BE5A1">
-          <v:shape id="_x0000_i1036" type="#_x0000_t75" style="width:445.5pt;height:586.5pt" o:ole="">
+          <v:shape id="_x0000_i1026" type="#_x0000_t75" style="width:445.5pt;height:586.5pt" o:ole="">
             <v:imagedata r:id="rId9" o:title=""/>
           </v:shape>
-          <o:OLEObject Type="Embed" ProgID="Visio.Drawing.15" ShapeID="_x0000_i1036" DrawAspect="Content" ObjectID="_1631277599" r:id="rId10"/>
+          <o:OLEObject Type="Embed" ProgID="Visio.Drawing.15" ShapeID="_x0000_i1026" DrawAspect="Content" ObjectID="_1632157777" r:id="rId10"/>
         </w:object>
       </w:r>
       <w:r>
@@ -3207,7 +3175,7 @@
 </file>
 
 <file path=customXml/itemProps1.xml><?xml version="1.0" encoding="utf-8"?>
-<ds:datastoreItem xmlns:ds="http://schemas.openxmlformats.org/officeDocument/2006/customXml" ds:itemID="{6E6D7E33-BB03-4220-80D8-49E92B1F7C69}">
+<ds:datastoreItem xmlns:ds="http://schemas.openxmlformats.org/officeDocument/2006/customXml" ds:itemID="{CCC4F996-CCA9-4BE5-B00D-331099BB9A38}">
   <ds:schemaRefs>
     <ds:schemaRef ds:uri="http://schemas.openxmlformats.org/officeDocument/2006/bibliography"/>
   </ds:schemaRefs>

</xml_diff>